<commit_message>
Signed-off-by: Shipei Wu <1048816226@qq.com>
</commit_message>
<xml_diff>
--- a/高等计网/数据中心/武仕沛+ZY2006357+《A Scalable, Commodity Data Center Network Architecture》.docx
+++ b/高等计网/数据中心/武仕沛+ZY2006357+《A Scalable, Commodity Data Center Network Architecture》.docx
@@ -16,7 +16,7 @@
         <w:ind w:firstLine="420"/>
         <w:jc w:val="left"/>
         <w:rPr>
-          <w:rFonts w:ascii="宋体" w:eastAsia="宋体" w:hAnsi="宋体" w:hint="eastAsia"/>
+          <w:rFonts w:ascii="宋体" w:eastAsia="宋体" w:hAnsi="宋体"/>
         </w:rPr>
       </w:pPr>
       <w:r>
@@ -243,31 +243,7 @@
         <w:rPr>
           <w:rFonts w:ascii="宋体" w:eastAsia="宋体" w:hAnsi="宋体" w:hint="eastAsia"/>
         </w:rPr>
-        <w:t>通过</w:t>
-      </w:r>
-      <w:r>
-        <w:rPr>
-          <w:rFonts w:ascii="宋体" w:eastAsia="宋体" w:hAnsi="宋体" w:hint="eastAsia"/>
-        </w:rPr>
-        <w:t>大规模使用传统的网络设备就支撑</w:t>
-      </w:r>
-      <w:r>
-        <w:rPr>
-          <w:rFonts w:ascii="宋体" w:eastAsia="宋体" w:hAnsi="宋体" w:hint="eastAsia"/>
-        </w:rPr>
-        <w:t>起</w:t>
-      </w:r>
-      <w:r>
-        <w:rPr>
-          <w:rFonts w:ascii="宋体" w:eastAsia="宋体" w:hAnsi="宋体" w:hint="eastAsia"/>
-        </w:rPr>
-        <w:t>大量的网络流量</w:t>
-      </w:r>
-      <w:r>
-        <w:rPr>
-          <w:rFonts w:ascii="宋体" w:eastAsia="宋体" w:hAnsi="宋体" w:hint="eastAsia"/>
-        </w:rPr>
-        <w:t>。</w:t>
+        <w:t>通过大规模使用传统的网络设备就支撑起大量的网络流量。</w:t>
       </w:r>
     </w:p>
     <w:p>
@@ -352,7 +328,7 @@
       <w:pPr>
         <w:jc w:val="left"/>
         <w:rPr>
-          <w:rFonts w:ascii="宋体" w:eastAsia="宋体" w:hAnsi="宋体" w:hint="eastAsia"/>
+          <w:rFonts w:ascii="宋体" w:eastAsia="宋体" w:hAnsi="宋体"/>
         </w:rPr>
       </w:pPr>
       <w:r>
@@ -494,7 +470,19 @@
         <w:rPr>
           <w:rFonts w:ascii="宋体" w:eastAsia="宋体" w:hAnsi="宋体" w:hint="eastAsia"/>
         </w:rPr>
-        <w:t>，这在先行的ip网络下也是如此</w:t>
+        <w:t>，这在</w:t>
+      </w:r>
+      <w:r>
+        <w:rPr>
+          <w:rFonts w:ascii="宋体" w:eastAsia="宋体" w:hAnsi="宋体" w:hint="eastAsia"/>
+        </w:rPr>
+        <w:t>现</w:t>
+      </w:r>
+      <w:r>
+        <w:rPr>
+          <w:rFonts w:ascii="宋体" w:eastAsia="宋体" w:hAnsi="宋体" w:hint="eastAsia"/>
+        </w:rPr>
+        <w:t>行的ip网络下也是如此</w:t>
       </w:r>
       <w:r>
         <w:rPr>
@@ -600,13 +588,7 @@
         <w:rPr>
           <w:rFonts w:ascii="宋体" w:eastAsia="宋体" w:hAnsi="宋体" w:hint="eastAsia"/>
         </w:rPr>
-        <w:t>具有良好的可扩展性，</w:t>
-      </w:r>
-      <w:r>
-        <w:rPr>
-          <w:rFonts w:ascii="宋体" w:eastAsia="宋体" w:hAnsi="宋体" w:hint="eastAsia"/>
-        </w:rPr>
-        <w:t>且任意加入主机都能够以本地连接处的全部带宽与其它主机进行通信。</w:t>
+        <w:t>具有良好的可扩展性，且任意加入主机都能够以本地连接处的全部带宽与其它主机进行通信。</w:t>
       </w:r>
     </w:p>
     <w:p>
@@ -715,7 +697,7 @@
       <w:pPr>
         <w:jc w:val="left"/>
         <w:rPr>
-          <w:rFonts w:ascii="宋体" w:eastAsia="宋体" w:hAnsi="宋体" w:hint="eastAsia"/>
+          <w:rFonts w:ascii="宋体" w:eastAsia="宋体" w:hAnsi="宋体"/>
         </w:rPr>
       </w:pPr>
       <w:r>
@@ -728,10 +710,1253 @@
       </w:r>
       <w:r>
         <w:rPr>
+          <w:rFonts w:ascii="宋体" w:eastAsia="宋体" w:hAnsi="宋体" w:hint="eastAsia"/>
+        </w:rPr>
+        <w:t>拓扑结构，本文数据中心采用三层网络架构，包括核心层、汇聚层和边缘层，也有的数据中心采用二层网络架构，相比二层架构，三层能够支持更多的接入主机，但线路较为复杂，且管理成本也更加高昂。图1</w:t>
+      </w:r>
+      <w:r>
+        <w:rPr>
+          <w:rFonts w:ascii="宋体" w:eastAsia="宋体" w:hAnsi="宋体"/>
+        </w:rPr>
+        <w:t>所示</w:t>
+      </w:r>
+      <w:r>
+        <w:rPr>
+          <w:rFonts w:ascii="宋体" w:eastAsia="宋体" w:hAnsi="宋体" w:hint="eastAsia"/>
+        </w:rPr>
+        <w:t>是数据中心网络</w:t>
+      </w:r>
+      <w:r>
+        <w:rPr>
+          <w:rFonts w:ascii="宋体" w:eastAsia="宋体" w:hAnsi="宋体"/>
+        </w:rPr>
+        <w:t>的</w:t>
+      </w:r>
+      <w:r>
+        <w:rPr>
+          <w:rFonts w:ascii="宋体" w:eastAsia="宋体" w:hAnsi="宋体" w:hint="eastAsia"/>
+        </w:rPr>
+        <w:t>三层架构。</w:t>
+      </w:r>
+    </w:p>
+    <w:p>
+      <w:pPr>
+        <w:jc w:val="center"/>
+        <w:rPr>
+          <w:rFonts w:ascii="宋体" w:eastAsia="宋体" w:hAnsi="宋体"/>
+        </w:rPr>
+      </w:pPr>
+      <w:r>
+        <w:rPr>
+          <w:rFonts w:ascii="宋体" w:eastAsia="宋体" w:hAnsi="宋体"/>
+          <w:noProof/>
+        </w:rPr>
+        <w:lastRenderedPageBreak/>
+        <w:drawing>
+          <wp:inline distT="0" distB="0" distL="0" distR="0" wp14:anchorId="6E6408EB" wp14:editId="1F5114E0">
+            <wp:extent cx="5274310" cy="2007870"/>
+            <wp:effectExtent l="0" t="0" r="2540" b="0"/>
+            <wp:docPr id="2" name="图片 2"/>
+            <wp:cNvGraphicFramePr>
+              <a:graphicFrameLocks xmlns:a="http://schemas.openxmlformats.org/drawingml/2006/main" noChangeAspect="1"/>
+            </wp:cNvGraphicFramePr>
+            <a:graphic xmlns:a="http://schemas.openxmlformats.org/drawingml/2006/main">
+              <a:graphicData uri="http://schemas.openxmlformats.org/drawingml/2006/picture">
+                <pic:pic xmlns:pic="http://schemas.openxmlformats.org/drawingml/2006/picture">
+                  <pic:nvPicPr>
+                    <pic:cNvPr id="1" name=""/>
+                    <pic:cNvPicPr/>
+                  </pic:nvPicPr>
+                  <pic:blipFill>
+                    <a:blip r:embed="rId5"/>
+                    <a:stretch>
+                      <a:fillRect/>
+                    </a:stretch>
+                  </pic:blipFill>
+                  <pic:spPr>
+                    <a:xfrm>
+                      <a:off x="0" y="0"/>
+                      <a:ext cx="5274310" cy="2007870"/>
+                    </a:xfrm>
+                    <a:prstGeom prst="rect">
+                      <a:avLst/>
+                    </a:prstGeom>
+                  </pic:spPr>
+                </pic:pic>
+              </a:graphicData>
+            </a:graphic>
+          </wp:inline>
+        </w:drawing>
+      </w:r>
+    </w:p>
+    <w:p>
+      <w:pPr>
+        <w:jc w:val="center"/>
+        <w:rPr>
+          <w:rFonts w:ascii="宋体" w:eastAsia="宋体" w:hAnsi="宋体"/>
+        </w:rPr>
+      </w:pPr>
+      <w:r>
+        <w:rPr>
+          <w:rFonts w:ascii="宋体" w:eastAsia="宋体" w:hAnsi="宋体" w:hint="eastAsia"/>
+        </w:rPr>
+        <w:t>图1</w:t>
+      </w:r>
+      <w:r>
+        <w:rPr>
+          <w:rFonts w:ascii="宋体" w:eastAsia="宋体" w:hAnsi="宋体"/>
+        </w:rPr>
+        <w:t xml:space="preserve"> 数据中心</w:t>
+      </w:r>
+      <w:r>
+        <w:rPr>
+          <w:rFonts w:ascii="宋体" w:eastAsia="宋体" w:hAnsi="宋体" w:hint="eastAsia"/>
+        </w:rPr>
+        <w:t>网络的三层架构</w:t>
+      </w:r>
+    </w:p>
+    <w:p>
+      <w:pPr>
+        <w:jc w:val="left"/>
+        <w:rPr>
+          <w:rFonts w:ascii="宋体" w:eastAsia="宋体" w:hAnsi="宋体"/>
+        </w:rPr>
+      </w:pPr>
+      <w:r>
+        <w:rPr>
+          <w:rFonts w:ascii="宋体" w:eastAsia="宋体" w:hAnsi="宋体"/>
+        </w:rPr>
+        <w:tab/>
+      </w:r>
+      <w:r>
+        <w:rPr>
+          <w:rFonts w:ascii="宋体" w:eastAsia="宋体" w:hAnsi="宋体" w:hint="eastAsia"/>
+        </w:rPr>
+        <w:t>超额订阅，通常理想的情况下，超额订阅应当为1：1，这说明全部的主机都能以本地接口处的全部带宽接入到网络，这是一个衡量网络传输性能的一个很重要的指标，如果超额订阅为5：1，则说明数据中心里只有20%的接入主机可以达到全速率传输。</w:t>
+      </w:r>
+    </w:p>
+    <w:p>
+      <w:pPr>
+        <w:jc w:val="left"/>
+        <w:rPr>
+          <w:rFonts w:ascii="宋体" w:eastAsia="宋体" w:hAnsi="宋体"/>
+        </w:rPr>
+      </w:pPr>
+      <w:r>
+        <w:rPr>
+          <w:rFonts w:ascii="宋体" w:eastAsia="宋体" w:hAnsi="宋体"/>
+        </w:rPr>
+        <w:tab/>
+      </w:r>
+      <w:r>
+        <w:rPr>
+          <w:rFonts w:ascii="宋体" w:eastAsia="宋体" w:hAnsi="宋体" w:hint="eastAsia"/>
+        </w:rPr>
+        <w:t>等价路由，数据中心具备多条冗余链路，使得其容错及负载性都有了较大提升，通常实现等价路由的关键技术为ECMP，可以使得任意主机间采取不同的传输路径，即使是同一个流。然而ECMP基于静态划分，没有动态运行时监测做调控，使得多条链路负载很大，难以实现较高的超额订阅比，此外，ECMP提供的等价路由数较少，无法满足数据中心网络的需要，随着路由数的增多，路由表项的个数也将成倍的增加。</w:t>
+      </w:r>
+    </w:p>
+    <w:p>
+      <w:pPr>
+        <w:jc w:val="left"/>
+        <w:rPr>
+          <w:rFonts w:ascii="宋体" w:eastAsia="宋体" w:hAnsi="宋体"/>
+        </w:rPr>
+      </w:pPr>
+      <w:r>
+        <w:rPr>
+          <w:rFonts w:ascii="宋体" w:eastAsia="宋体" w:hAnsi="宋体"/>
+        </w:rPr>
+        <w:tab/>
+      </w:r>
+      <w:r>
+        <w:rPr>
+          <w:rFonts w:ascii="宋体" w:eastAsia="宋体" w:hAnsi="宋体" w:hint="eastAsia"/>
+        </w:rPr>
+        <w:t>花销，不光需要考虑网络架构部署时的开销，还应当考虑为实现不同超额订阅比所需要增加的成本，其中包括冗余链路的成本，等价路由计算的成本，图</w:t>
+      </w:r>
+      <w:r>
+        <w:rPr>
+          <w:rFonts w:ascii="宋体" w:eastAsia="宋体" w:hAnsi="宋体"/>
+        </w:rPr>
+        <w:t>2</w:t>
+      </w:r>
+      <w:r>
+        <w:rPr>
+          <w:rFonts w:ascii="宋体" w:eastAsia="宋体" w:hAnsi="宋体" w:hint="eastAsia"/>
+        </w:rPr>
+        <w:t>所示是不同超额订阅比所造成的数据中心网络整体的开销。可以看到，最理想的超额订阅比1：1，是所有方案中耗费成本最高的一个。</w:t>
+      </w:r>
+    </w:p>
+    <w:p>
+      <w:pPr>
+        <w:jc w:val="center"/>
+        <w:rPr>
+          <w:rFonts w:ascii="宋体" w:eastAsia="宋体" w:hAnsi="宋体"/>
+        </w:rPr>
+      </w:pPr>
+      <w:r>
+        <w:rPr>
+          <w:rFonts w:ascii="宋体" w:eastAsia="宋体" w:hAnsi="宋体"/>
+          <w:noProof/>
+        </w:rPr>
+        <w:drawing>
+          <wp:inline distT="0" distB="0" distL="0" distR="0" wp14:anchorId="28F23F64" wp14:editId="7076950D">
+            <wp:extent cx="3791479" cy="2581635"/>
+            <wp:effectExtent l="0" t="0" r="0" b="9525"/>
+            <wp:docPr id="1" name="图片 1"/>
+            <wp:cNvGraphicFramePr>
+              <a:graphicFrameLocks xmlns:a="http://schemas.openxmlformats.org/drawingml/2006/main" noChangeAspect="1"/>
+            </wp:cNvGraphicFramePr>
+            <a:graphic xmlns:a="http://schemas.openxmlformats.org/drawingml/2006/main">
+              <a:graphicData uri="http://schemas.openxmlformats.org/drawingml/2006/picture">
+                <pic:pic xmlns:pic="http://schemas.openxmlformats.org/drawingml/2006/picture">
+                  <pic:nvPicPr>
+                    <pic:cNvPr id="1" name=""/>
+                    <pic:cNvPicPr/>
+                  </pic:nvPicPr>
+                  <pic:blipFill>
+                    <a:blip r:embed="rId6"/>
+                    <a:stretch>
+                      <a:fillRect/>
+                    </a:stretch>
+                  </pic:blipFill>
+                  <pic:spPr>
+                    <a:xfrm>
+                      <a:off x="0" y="0"/>
+                      <a:ext cx="3791479" cy="2581635"/>
+                    </a:xfrm>
+                    <a:prstGeom prst="rect">
+                      <a:avLst/>
+                    </a:prstGeom>
+                  </pic:spPr>
+                </pic:pic>
+              </a:graphicData>
+            </a:graphic>
+          </wp:inline>
+        </w:drawing>
+      </w:r>
+    </w:p>
+    <w:p>
+      <w:pPr>
+        <w:jc w:val="center"/>
+        <w:rPr>
+          <w:rFonts w:ascii="宋体" w:eastAsia="宋体" w:hAnsi="宋体"/>
+        </w:rPr>
+      </w:pPr>
+      <w:r>
+        <w:rPr>
+          <w:rFonts w:ascii="宋体" w:eastAsia="宋体" w:hAnsi="宋体" w:hint="eastAsia"/>
+        </w:rPr>
+        <w:t>图</w:t>
+      </w:r>
+      <w:r>
+        <w:rPr>
+          <w:rFonts w:ascii="宋体" w:eastAsia="宋体" w:hAnsi="宋体"/>
+        </w:rPr>
+        <w:t xml:space="preserve">2 </w:t>
+      </w:r>
+      <w:r>
+        <w:rPr>
+          <w:rFonts w:ascii="宋体" w:eastAsia="宋体" w:hAnsi="宋体" w:hint="eastAsia"/>
+        </w:rPr>
+        <w:t>不同超额订阅比所带来的网络整体开销</w:t>
+      </w:r>
+    </w:p>
+    <w:p>
+      <w:pPr>
+        <w:jc w:val="left"/>
+        <w:rPr>
+          <w:rFonts w:ascii="宋体" w:eastAsia="宋体" w:hAnsi="宋体"/>
+          <w:b/>
+          <w:bCs/>
+        </w:rPr>
+      </w:pPr>
+      <w:r>
+        <w:rPr>
+          <w:rFonts w:ascii="宋体" w:eastAsia="宋体" w:hAnsi="宋体" w:hint="eastAsia"/>
+          <w:b/>
+          <w:bCs/>
+        </w:rPr>
+        <w:t>网络设计架构：</w:t>
+      </w:r>
+    </w:p>
+    <w:p>
+      <w:pPr>
+        <w:jc w:val="left"/>
+        <w:rPr>
+          <w:rFonts w:ascii="宋体" w:eastAsia="宋体" w:hAnsi="宋体"/>
+        </w:rPr>
+      </w:pPr>
+      <w:r>
+        <w:rPr>
+          <w:rFonts w:ascii="宋体" w:eastAsia="宋体" w:hAnsi="宋体"/>
+          <w:b/>
+          <w:bCs/>
+        </w:rPr>
+        <w:tab/>
+      </w:r>
+      <w:r>
+        <w:rPr>
+          <w:rFonts w:ascii="宋体" w:eastAsia="宋体" w:hAnsi="宋体" w:hint="eastAsia"/>
+        </w:rPr>
+        <w:t>网络的设计架构，包含网络本身的拓扑结构设计，ip地址划分，路由表结构设计，路由算法的设计。这些都是为了追求数据中心网络链路的充分利用率和超额订阅所需要详细考虑的设计实现因素，除此之外，作者也提到为了实现某一目标，还综合考虑了其他诸多方案，譬如为实现等价路由的选取，提出了流分类和流调度技术。</w:t>
+      </w:r>
+    </w:p>
+    <w:p>
+      <w:pPr>
+        <w:jc w:val="left"/>
+        <w:rPr>
+          <w:rFonts w:ascii="宋体" w:eastAsia="宋体" w:hAnsi="宋体"/>
+        </w:rPr>
+      </w:pPr>
+      <w:r>
+        <w:rPr>
+          <w:rFonts w:ascii="宋体" w:eastAsia="宋体" w:hAnsi="宋体"/>
+        </w:rPr>
+        <w:tab/>
+      </w:r>
+      <w:r>
+        <w:rPr>
+          <w:rFonts w:ascii="宋体" w:eastAsia="宋体" w:hAnsi="宋体" w:hint="eastAsia"/>
+        </w:rPr>
+        <w:t>首先来看数据中心网络所采用的网络拓扑结构。本文提出的数据中心网络大致采用的是三层结构，包括顶部的核心层，中间的汇聚层，以及最底下的边缘层，详情如图3所示。图中含有4个pod，称之为4-ary的胖树结构，每个pod所管辖的区域属于同一个网段，这样，由于有中间汇聚层的多个交换机做冗余，因此可以实现多条等价路由的选择，如果数据中心网络包含k个pods，则两台主机间就有k</w:t>
+      </w:r>
+      <w:r>
+        <w:rPr>
+          <w:rFonts w:ascii="宋体" w:eastAsia="宋体" w:hAnsi="宋体"/>
+        </w:rPr>
+        <w:t>/</w:t>
+      </w:r>
+      <w:r>
+        <w:rPr>
+          <w:rFonts w:ascii="宋体" w:eastAsia="宋体" w:hAnsi="宋体" w:hint="eastAsia"/>
+        </w:rPr>
+        <w:t>2条路径。</w:t>
+      </w:r>
+    </w:p>
+    <w:p>
+      <w:pPr>
+        <w:jc w:val="center"/>
+        <w:rPr>
+          <w:rFonts w:ascii="宋体" w:eastAsia="宋体" w:hAnsi="宋体"/>
+        </w:rPr>
+      </w:pPr>
+      <w:r>
+        <w:rPr>
+          <w:rFonts w:ascii="宋体" w:eastAsia="宋体" w:hAnsi="宋体"/>
+          <w:noProof/>
+        </w:rPr>
+        <w:drawing>
+          <wp:inline distT="0" distB="0" distL="0" distR="0" wp14:anchorId="1951F215" wp14:editId="1D1C068F">
+            <wp:extent cx="5274310" cy="2158365"/>
+            <wp:effectExtent l="0" t="0" r="2540" b="0"/>
+            <wp:docPr id="3" name="图片 3"/>
+            <wp:cNvGraphicFramePr>
+              <a:graphicFrameLocks xmlns:a="http://schemas.openxmlformats.org/drawingml/2006/main" noChangeAspect="1"/>
+            </wp:cNvGraphicFramePr>
+            <a:graphic xmlns:a="http://schemas.openxmlformats.org/drawingml/2006/main">
+              <a:graphicData uri="http://schemas.openxmlformats.org/drawingml/2006/picture">
+                <pic:pic xmlns:pic="http://schemas.openxmlformats.org/drawingml/2006/picture">
+                  <pic:nvPicPr>
+                    <pic:cNvPr id="1" name=""/>
+                    <pic:cNvPicPr/>
+                  </pic:nvPicPr>
+                  <pic:blipFill>
+                    <a:blip r:embed="rId7"/>
+                    <a:stretch>
+                      <a:fillRect/>
+                    </a:stretch>
+                  </pic:blipFill>
+                  <pic:spPr>
+                    <a:xfrm>
+                      <a:off x="0" y="0"/>
+                      <a:ext cx="5274310" cy="2158365"/>
+                    </a:xfrm>
+                    <a:prstGeom prst="rect">
+                      <a:avLst/>
+                    </a:prstGeom>
+                  </pic:spPr>
+                </pic:pic>
+              </a:graphicData>
+            </a:graphic>
+          </wp:inline>
+        </w:drawing>
+      </w:r>
+    </w:p>
+    <w:p>
+      <w:pPr>
+        <w:jc w:val="center"/>
+        <w:rPr>
+          <w:rFonts w:ascii="宋体" w:eastAsia="宋体" w:hAnsi="宋体"/>
+        </w:rPr>
+      </w:pPr>
+      <w:r>
+        <w:rPr>
+          <w:rFonts w:ascii="宋体" w:eastAsia="宋体" w:hAnsi="宋体" w:hint="eastAsia"/>
+        </w:rPr>
+        <w:t>图3</w:t>
+      </w:r>
+      <w:r>
+        <w:rPr>
           <w:rFonts w:ascii="宋体" w:eastAsia="宋体" w:hAnsi="宋体"/>
         </w:rPr>
         <w:t xml:space="preserve"> </w:t>
       </w:r>
+      <w:r>
+        <w:rPr>
+          <w:rFonts w:ascii="宋体" w:eastAsia="宋体" w:hAnsi="宋体" w:hint="eastAsia"/>
+        </w:rPr>
+        <w:t>k-ary胖树架构</w:t>
+      </w:r>
+    </w:p>
+    <w:p>
+      <w:pPr>
+        <w:jc w:val="left"/>
+        <w:rPr>
+          <w:rFonts w:ascii="宋体" w:eastAsia="宋体" w:hAnsi="宋体"/>
+        </w:rPr>
+      </w:pPr>
+      <w:r>
+        <w:rPr>
+          <w:rFonts w:ascii="宋体" w:eastAsia="宋体" w:hAnsi="宋体"/>
+        </w:rPr>
+        <w:tab/>
+      </w:r>
+      <w:r>
+        <w:rPr>
+          <w:rFonts w:ascii="宋体" w:eastAsia="宋体" w:hAnsi="宋体" w:hint="eastAsia"/>
+        </w:rPr>
+        <w:t>说完网络的拓扑结构，紧接着来分析一下地址是如何分配的。汇聚层中</w:t>
+      </w:r>
+      <w:r>
+        <w:rPr>
+          <w:rFonts w:ascii="宋体" w:eastAsia="宋体" w:hAnsi="宋体" w:hint="eastAsia"/>
+        </w:rPr>
+        <w:t>第二个</w:t>
+      </w:r>
+      <w:r>
+        <w:rPr>
+          <w:rFonts w:ascii="宋体" w:eastAsia="宋体" w:hAnsi="宋体"/>
+        </w:rPr>
+        <w:t>byte代表pod数，第三个byte代表哪一个交换机，边缘层，根据所连接的交换机，其第四个byte依次+1。</w:t>
+      </w:r>
+      <w:r>
+        <w:rPr>
+          <w:rFonts w:ascii="宋体" w:eastAsia="宋体" w:hAnsi="宋体" w:hint="eastAsia"/>
+        </w:rPr>
+        <w:t>这种ip地址的划分虽然造成了部分浪费，但也足以够数据中网络节点主机的分配了，另外，这种分配方式有利于后面谈到的两级路由表的实现，方便了路由的计算。</w:t>
+      </w:r>
+    </w:p>
+    <w:p>
+      <w:pPr>
+        <w:jc w:val="left"/>
+        <w:rPr>
+          <w:rFonts w:ascii="宋体" w:eastAsia="宋体" w:hAnsi="宋体"/>
+        </w:rPr>
+      </w:pPr>
+      <w:r>
+        <w:rPr>
+          <w:rFonts w:ascii="宋体" w:eastAsia="宋体" w:hAnsi="宋体"/>
+        </w:rPr>
+        <w:tab/>
+      </w:r>
+      <w:r>
+        <w:rPr>
+          <w:rFonts w:ascii="宋体" w:eastAsia="宋体" w:hAnsi="宋体" w:hint="eastAsia"/>
+        </w:rPr>
+        <w:t>通常数据中心设计的难点基本都是围绕如何划分多条等价路由，以实现多条链路上的流量均匀分配。这里作者首先提到了传统的OSPF算法，这是一种基于</w:t>
+      </w:r>
+      <w:r>
+        <w:rPr>
+          <w:rFonts w:ascii="宋体" w:eastAsia="宋体" w:hAnsi="宋体" w:hint="eastAsia"/>
+        </w:rPr>
+        <w:t>跳数选择</w:t>
+      </w:r>
+      <w:r>
+        <w:rPr>
+          <w:rFonts w:ascii="宋体" w:eastAsia="宋体" w:hAnsi="宋体" w:hint="eastAsia"/>
+        </w:rPr>
+        <w:t>的</w:t>
+      </w:r>
+      <w:r>
+        <w:rPr>
+          <w:rFonts w:ascii="宋体" w:eastAsia="宋体" w:hAnsi="宋体" w:hint="eastAsia"/>
+        </w:rPr>
+        <w:t>“最短路径”，然而基于</w:t>
+      </w:r>
+      <w:r>
+        <w:rPr>
+          <w:rFonts w:ascii="宋体" w:eastAsia="宋体" w:hAnsi="宋体"/>
+        </w:rPr>
+        <w:t>K-ary的胖树结构本来拥有k/2个最短路径，但却只选择了一个，网络流被集中到一个端口上，无法利用等价路由和改善超额订阅。而OSPF-ECMP改进版则会导致路由表项数量的增加。最终提出</w:t>
+      </w:r>
+      <w:r>
+        <w:rPr>
+          <w:rFonts w:ascii="宋体" w:eastAsia="宋体" w:hAnsi="宋体" w:hint="eastAsia"/>
+        </w:rPr>
+        <w:t>了</w:t>
+      </w:r>
+      <w:r>
+        <w:rPr>
+          <w:rFonts w:ascii="宋体" w:eastAsia="宋体" w:hAnsi="宋体"/>
+        </w:rPr>
+        <w:t>基于两级路由查找的算法来充分利用网络带宽。</w:t>
+      </w:r>
+    </w:p>
+    <w:p>
+      <w:pPr>
+        <w:jc w:val="left"/>
+        <w:rPr>
+          <w:rFonts w:ascii="宋体" w:eastAsia="宋体" w:hAnsi="宋体"/>
+        </w:rPr>
+      </w:pPr>
+      <w:r>
+        <w:rPr>
+          <w:rFonts w:ascii="宋体" w:eastAsia="宋体" w:hAnsi="宋体"/>
+        </w:rPr>
+        <w:tab/>
+      </w:r>
+      <w:r>
+        <w:rPr>
+          <w:rFonts w:ascii="宋体" w:eastAsia="宋体" w:hAnsi="宋体" w:hint="eastAsia"/>
+        </w:rPr>
+        <w:t>两级路由表包含两层机构，一层是前缀表项，决定路由的南向出口，一层是后缀表项，决定路由的北向出口，后缀表项通常包含一个指向前缀表项的指针，以指向更小层次的路由，当路由没有在本pod下查找到，则要通过两级路由表决定下一个转发路径。</w:t>
+      </w:r>
+    </w:p>
+    <w:p>
+      <w:pPr>
+        <w:jc w:val="left"/>
+        <w:rPr>
+          <w:rFonts w:ascii="宋体" w:eastAsia="宋体" w:hAnsi="宋体"/>
+        </w:rPr>
+      </w:pPr>
+      <w:r>
+        <w:rPr>
+          <w:rFonts w:ascii="宋体" w:eastAsia="宋体" w:hAnsi="宋体"/>
+        </w:rPr>
+        <w:tab/>
+      </w:r>
+      <w:r>
+        <w:rPr>
+          <w:rFonts w:ascii="宋体" w:eastAsia="宋体" w:hAnsi="宋体" w:hint="eastAsia"/>
+        </w:rPr>
+        <w:t>然后就是路由算法的实现，胖树结构中，</w:t>
+      </w:r>
+      <w:r>
+        <w:rPr>
+          <w:rFonts w:ascii="宋体" w:eastAsia="宋体" w:hAnsi="宋体" w:hint="eastAsia"/>
+        </w:rPr>
+        <w:t>边缘层和汇聚层都含有指向该机架中的子网前缀列表，所以一个子网中的数据包如果被发送到另一个机架中但位于不同子网的主机上，则该机架中所有上层的交换机都将有一个指向目标子网的前缀表项。对于所有其他往上传输的</w:t>
+      </w:r>
+      <w:r>
+        <w:rPr>
+          <w:rFonts w:ascii="宋体" w:eastAsia="宋体" w:hAnsi="宋体"/>
+        </w:rPr>
+        <w:t>pod的间通信，pod交换机有一个默认的/0前缀，带有一个匹配主机id的辅助表(目标IP地址的最低有效字节)。这将导致流量均匀地向上分布到核心交换机。</w:t>
+      </w:r>
+    </w:p>
+    <w:p>
+      <w:pPr>
+        <w:jc w:val="left"/>
+        <w:rPr>
+          <w:rFonts w:ascii="宋体" w:eastAsia="宋体" w:hAnsi="宋体"/>
+        </w:rPr>
+      </w:pPr>
+    </w:p>
+    <w:p>
+      <w:pPr>
+        <w:jc w:val="left"/>
+        <w:rPr>
+          <w:rFonts w:ascii="宋体" w:eastAsia="宋体" w:hAnsi="宋体"/>
+          <w:b/>
+          <w:bCs/>
+        </w:rPr>
+      </w:pPr>
+      <w:r>
+        <w:rPr>
+          <w:rFonts w:ascii="宋体" w:eastAsia="宋体" w:hAnsi="宋体" w:hint="eastAsia"/>
+          <w:b/>
+          <w:bCs/>
+        </w:rPr>
+        <w:t>提升传输效率的其他措施</w:t>
+      </w:r>
+    </w:p>
+    <w:p>
+      <w:pPr>
+        <w:jc w:val="left"/>
+        <w:rPr>
+          <w:rFonts w:ascii="宋体" w:eastAsia="宋体" w:hAnsi="宋体"/>
+        </w:rPr>
+      </w:pPr>
+      <w:r>
+        <w:rPr>
+          <w:rFonts w:ascii="宋体" w:eastAsia="宋体" w:hAnsi="宋体"/>
+          <w:b/>
+          <w:bCs/>
+        </w:rPr>
+        <w:tab/>
+      </w:r>
+      <w:r>
+        <w:rPr>
+          <w:rFonts w:ascii="宋体" w:eastAsia="宋体" w:hAnsi="宋体" w:hint="eastAsia"/>
+        </w:rPr>
+        <w:t>基于两级路由转发的方案有一个问题，即</w:t>
+      </w:r>
+      <w:r>
+        <w:rPr>
+          <w:rFonts w:ascii="宋体" w:eastAsia="宋体" w:hAnsi="宋体" w:hint="eastAsia"/>
+        </w:rPr>
+        <w:t>如果两个流的源</w:t>
+      </w:r>
+      <w:r>
+        <w:rPr>
+          <w:rFonts w:ascii="宋体" w:eastAsia="宋体" w:hAnsi="宋体"/>
+        </w:rPr>
+        <w:t>ip和目的ip相同，则会将其分配到通过一端口进行输出，这会导致端口竞争，从而无法发挥</w:t>
+      </w:r>
+      <w:r>
+        <w:rPr>
+          <w:rFonts w:ascii="宋体" w:eastAsia="宋体" w:hAnsi="宋体" w:hint="eastAsia"/>
+        </w:rPr>
+        <w:t>冗余链路的优势</w:t>
+      </w:r>
+      <w:r>
+        <w:rPr>
+          <w:rFonts w:ascii="宋体" w:eastAsia="宋体" w:hAnsi="宋体"/>
+        </w:rPr>
+        <w:t>。</w:t>
+      </w:r>
+      <w:r>
+        <w:rPr>
+          <w:rFonts w:ascii="宋体" w:eastAsia="宋体" w:hAnsi="宋体" w:hint="eastAsia"/>
+        </w:rPr>
+        <w:t>但如果完全的动态路由，将数据流引导至不同交换机进行转发，则又会出现数据包重排序的问题，所以流分配，就是将不同流拆分到不同交换机上进行传输，而同一个流则始终在相同路径上传输，这样，即实现了多条等价路由的分配，</w:t>
+      </w:r>
+      <w:r>
+        <w:rPr>
+          <w:rFonts w:ascii="宋体" w:eastAsia="宋体" w:hAnsi="宋体"/>
+        </w:rPr>
+        <w:t>与此同时，</w:t>
+      </w:r>
+      <w:r>
+        <w:rPr>
+          <w:rFonts w:ascii="宋体" w:eastAsia="宋体" w:hAnsi="宋体" w:hint="eastAsia"/>
+        </w:rPr>
+        <w:t>也</w:t>
+      </w:r>
+      <w:r>
+        <w:rPr>
+          <w:rFonts w:ascii="宋体" w:eastAsia="宋体" w:hAnsi="宋体"/>
+        </w:rPr>
+        <w:t>保证</w:t>
+      </w:r>
+      <w:r>
+        <w:rPr>
+          <w:rFonts w:ascii="宋体" w:eastAsia="宋体" w:hAnsi="宋体" w:hint="eastAsia"/>
+        </w:rPr>
+        <w:t>了</w:t>
+      </w:r>
+      <w:r>
+        <w:rPr>
+          <w:rFonts w:ascii="宋体" w:eastAsia="宋体" w:hAnsi="宋体"/>
+        </w:rPr>
+        <w:t>同一个流的数据总是经过相同的交换机进行转发，从而避免后续的包进行重排序</w:t>
+      </w:r>
+      <w:r>
+        <w:rPr>
+          <w:rFonts w:ascii="宋体" w:eastAsia="宋体" w:hAnsi="宋体" w:hint="eastAsia"/>
+        </w:rPr>
+        <w:t>。</w:t>
+      </w:r>
+    </w:p>
+    <w:p>
+      <w:pPr>
+        <w:jc w:val="left"/>
+        <w:rPr>
+          <w:rFonts w:ascii="宋体" w:eastAsia="宋体" w:hAnsi="宋体"/>
+        </w:rPr>
+      </w:pPr>
+      <w:r>
+        <w:rPr>
+          <w:rFonts w:ascii="宋体" w:eastAsia="宋体" w:hAnsi="宋体"/>
+        </w:rPr>
+        <w:tab/>
+      </w:r>
+      <w:r>
+        <w:rPr>
+          <w:rFonts w:ascii="宋体" w:eastAsia="宋体" w:hAnsi="宋体" w:hint="eastAsia"/>
+        </w:rPr>
+        <w:t>一些研究表明，互联网流量的分布具有少数大的长生命流和许多小的短生命流的特征。</w:t>
+      </w:r>
+      <w:r>
+        <w:rPr>
+          <w:rFonts w:ascii="宋体" w:eastAsia="宋体" w:hAnsi="宋体" w:hint="eastAsia"/>
+        </w:rPr>
+        <w:t>可以认为，</w:t>
+      </w:r>
+      <w:r>
+        <w:rPr>
+          <w:rFonts w:ascii="宋体" w:eastAsia="宋体" w:hAnsi="宋体" w:hint="eastAsia"/>
+        </w:rPr>
+        <w:t>大流量在确定网络</w:t>
+      </w:r>
+      <w:r>
+        <w:rPr>
+          <w:rFonts w:ascii="宋体" w:eastAsia="宋体" w:hAnsi="宋体" w:hint="eastAsia"/>
+        </w:rPr>
+        <w:t>里实现流量的均分可以显著提升网络整体的性能</w:t>
+      </w:r>
+      <w:r>
+        <w:rPr>
+          <w:rFonts w:ascii="宋体" w:eastAsia="宋体" w:hAnsi="宋体" w:hint="eastAsia"/>
+        </w:rPr>
+        <w:t>，因此值得特殊处理。</w:t>
+      </w:r>
+      <w:r>
+        <w:rPr>
+          <w:rFonts w:ascii="宋体" w:eastAsia="宋体" w:hAnsi="宋体" w:hint="eastAsia"/>
+        </w:rPr>
+        <w:t>在流调度中，针对</w:t>
+      </w:r>
+      <w:r>
+        <w:rPr>
+          <w:rFonts w:ascii="宋体" w:eastAsia="宋体" w:hAnsi="宋体" w:hint="eastAsia"/>
+        </w:rPr>
+        <w:t>大型流进行调度，以尽量减少彼此之间的重叠。中心调度器利用</w:t>
+      </w:r>
+      <w:r>
+        <w:rPr>
+          <w:rFonts w:ascii="宋体" w:eastAsia="宋体" w:hAnsi="宋体" w:hint="eastAsia"/>
+        </w:rPr>
+        <w:t>对网络中交换机上传的元信息，判断是否有新增的大流量，平判断是否分配一条独占的路径。</w:t>
+      </w:r>
+    </w:p>
+    <w:p>
+      <w:pPr>
+        <w:jc w:val="left"/>
+        <w:rPr>
+          <w:rFonts w:ascii="宋体" w:eastAsia="宋体" w:hAnsi="宋体"/>
+        </w:rPr>
+      </w:pPr>
+      <w:r>
+        <w:rPr>
+          <w:rFonts w:ascii="宋体" w:eastAsia="宋体" w:hAnsi="宋体"/>
+        </w:rPr>
+        <w:tab/>
+      </w:r>
+      <w:r>
+        <w:rPr>
+          <w:rFonts w:ascii="宋体" w:eastAsia="宋体" w:hAnsi="宋体" w:hint="eastAsia"/>
+        </w:rPr>
+        <w:t>具体实现是，</w:t>
+      </w:r>
+      <w:r>
+        <w:rPr>
+          <w:rFonts w:ascii="宋体" w:eastAsia="宋体" w:hAnsi="宋体" w:hint="eastAsia"/>
+        </w:rPr>
+        <w:t>边缘开关在本地分配一个新</w:t>
+      </w:r>
+      <w:r>
+        <w:rPr>
+          <w:rFonts w:ascii="宋体" w:eastAsia="宋体" w:hAnsi="宋体" w:hint="eastAsia"/>
+        </w:rPr>
+        <w:t>的</w:t>
+      </w:r>
+      <w:r>
+        <w:rPr>
+          <w:rFonts w:ascii="宋体" w:eastAsia="宋体" w:hAnsi="宋体" w:hint="eastAsia"/>
+        </w:rPr>
+        <w:t>占用最少的端口</w:t>
+      </w:r>
+      <w:r>
+        <w:rPr>
+          <w:rFonts w:ascii="宋体" w:eastAsia="宋体" w:hAnsi="宋体" w:hint="eastAsia"/>
+        </w:rPr>
+        <w:t>给新增的流</w:t>
+      </w:r>
+      <w:r>
+        <w:rPr>
+          <w:rFonts w:ascii="宋体" w:eastAsia="宋体" w:hAnsi="宋体" w:hint="eastAsia"/>
+        </w:rPr>
+        <w:t>。同时，边缘开关还会检测大小超过预定义阈值的任何传出的流，</w:t>
+      </w:r>
+      <w:r>
+        <w:rPr>
+          <w:rFonts w:ascii="宋体" w:eastAsia="宋体" w:hAnsi="宋体" w:hint="eastAsia"/>
+        </w:rPr>
+        <w:t>并向</w:t>
+      </w:r>
+      <w:r>
+        <w:rPr>
+          <w:rFonts w:ascii="宋体" w:eastAsia="宋体" w:hAnsi="宋体" w:hint="eastAsia"/>
+        </w:rPr>
+        <w:t>中心调度器发送通知，以</w:t>
+      </w:r>
+      <w:r>
+        <w:rPr>
+          <w:rFonts w:ascii="宋体" w:eastAsia="宋体" w:hAnsi="宋体" w:hint="eastAsia"/>
+        </w:rPr>
+        <w:t>请求将</w:t>
+      </w:r>
+      <w:r>
+        <w:rPr>
+          <w:rFonts w:ascii="宋体" w:eastAsia="宋体" w:hAnsi="宋体" w:hint="eastAsia"/>
+        </w:rPr>
+        <w:t>该流放置在</w:t>
+      </w:r>
+      <w:r>
+        <w:rPr>
+          <w:rFonts w:ascii="宋体" w:eastAsia="宋体" w:hAnsi="宋体" w:hint="eastAsia"/>
+        </w:rPr>
+        <w:t>一条</w:t>
+      </w:r>
+      <w:r>
+        <w:rPr>
+          <w:rFonts w:ascii="宋体" w:eastAsia="宋体" w:hAnsi="宋体" w:hint="eastAsia"/>
+        </w:rPr>
+        <w:t>非竞争</w:t>
+      </w:r>
+      <w:r>
+        <w:rPr>
+          <w:rFonts w:ascii="宋体" w:eastAsia="宋体" w:hAnsi="宋体" w:hint="eastAsia"/>
+        </w:rPr>
+        <w:t>的</w:t>
+      </w:r>
+      <w:r>
+        <w:rPr>
+          <w:rFonts w:ascii="宋体" w:eastAsia="宋体" w:hAnsi="宋体" w:hint="eastAsia"/>
+        </w:rPr>
+        <w:t>路径中</w:t>
+      </w:r>
+      <w:r>
+        <w:rPr>
+          <w:rFonts w:ascii="宋体" w:eastAsia="宋体" w:hAnsi="宋体" w:hint="eastAsia"/>
+        </w:rPr>
+        <w:t>。</w:t>
+      </w:r>
+      <w:r>
+        <w:rPr>
+          <w:rFonts w:ascii="宋体" w:eastAsia="宋体" w:hAnsi="宋体" w:hint="eastAsia"/>
+        </w:rPr>
+        <w:t>注意，边缘交换机只能请求分配路径，但无法私自决断使用哪条路径。中心调度器会跟踪所有的请求，并尽可能为其</w:t>
+      </w:r>
+      <w:r>
+        <w:rPr>
+          <w:rFonts w:ascii="宋体" w:eastAsia="宋体" w:hAnsi="宋体" w:hint="eastAsia"/>
+        </w:rPr>
+        <w:t>分配</w:t>
+      </w:r>
+      <w:r>
+        <w:rPr>
+          <w:rFonts w:ascii="宋体" w:eastAsia="宋体" w:hAnsi="宋体" w:hint="eastAsia"/>
+        </w:rPr>
+        <w:t>非冲突</w:t>
+      </w:r>
+      <w:r>
+        <w:rPr>
+          <w:rFonts w:ascii="宋体" w:eastAsia="宋体" w:hAnsi="宋体" w:hint="eastAsia"/>
+        </w:rPr>
+        <w:t>的</w:t>
+      </w:r>
+      <w:r>
+        <w:rPr>
+          <w:rFonts w:ascii="宋体" w:eastAsia="宋体" w:hAnsi="宋体" w:hint="eastAsia"/>
+        </w:rPr>
+        <w:t>路径，同时维护一个布尔变量，以指示该路径</w:t>
+      </w:r>
+      <w:r>
+        <w:rPr>
+          <w:rFonts w:ascii="宋体" w:eastAsia="宋体" w:hAnsi="宋体" w:hint="eastAsia"/>
+        </w:rPr>
+        <w:t>是否已被一条大流量所占用。</w:t>
+      </w:r>
+    </w:p>
+    <w:p>
+      <w:pPr>
+        <w:jc w:val="left"/>
+        <w:rPr>
+          <w:rFonts w:ascii="宋体" w:eastAsia="宋体" w:hAnsi="宋体"/>
+        </w:rPr>
+      </w:pPr>
+    </w:p>
+    <w:p>
+      <w:pPr>
+        <w:jc w:val="left"/>
+        <w:rPr>
+          <w:rFonts w:ascii="宋体" w:eastAsia="宋体" w:hAnsi="宋体"/>
+          <w:b/>
+          <w:bCs/>
+        </w:rPr>
+      </w:pPr>
+      <w:r>
+        <w:rPr>
+          <w:rFonts w:ascii="宋体" w:eastAsia="宋体" w:hAnsi="宋体" w:hint="eastAsia"/>
+          <w:b/>
+          <w:bCs/>
+        </w:rPr>
+        <w:t>网络测验：</w:t>
+      </w:r>
+    </w:p>
+    <w:p>
+      <w:pPr>
+        <w:jc w:val="left"/>
+        <w:rPr>
+          <w:rFonts w:ascii="宋体" w:eastAsia="宋体" w:hAnsi="宋体"/>
+        </w:rPr>
+      </w:pPr>
+      <w:r>
+        <w:rPr>
+          <w:rFonts w:ascii="宋体" w:eastAsia="宋体" w:hAnsi="宋体"/>
+          <w:b/>
+          <w:bCs/>
+        </w:rPr>
+        <w:tab/>
+      </w:r>
+      <w:r>
+        <w:rPr>
+          <w:rFonts w:ascii="宋体" w:eastAsia="宋体" w:hAnsi="宋体" w:hint="eastAsia"/>
+        </w:rPr>
+        <w:t>测量目标包括交换机、流分类、流调度器，同时基于</w:t>
+      </w:r>
+      <w:r>
+        <w:rPr>
+          <w:rFonts w:ascii="宋体" w:eastAsia="宋体" w:hAnsi="宋体"/>
+        </w:rPr>
+        <w:t>3.6：1的超额订阅与现有的数据中心进行比较。</w:t>
+      </w:r>
+      <w:r>
+        <w:rPr>
+          <w:rFonts w:ascii="宋体" w:eastAsia="宋体" w:hAnsi="宋体" w:hint="eastAsia"/>
+        </w:rPr>
+        <w:t>利用的</w:t>
+      </w:r>
+      <w:r>
+        <w:rPr>
+          <w:rFonts w:ascii="宋体" w:eastAsia="宋体" w:hAnsi="宋体"/>
+        </w:rPr>
+        <w:t>是</w:t>
+      </w:r>
+      <w:r>
+        <w:rPr>
+          <w:rFonts w:ascii="宋体" w:eastAsia="宋体" w:hAnsi="宋体" w:hint="eastAsia"/>
+        </w:rPr>
+        <w:t>3层胖树结构</w:t>
+      </w:r>
+      <w:r>
+        <w:rPr>
+          <w:rFonts w:ascii="宋体" w:eastAsia="宋体" w:hAnsi="宋体"/>
+        </w:rPr>
+        <w:t>，有四台机器，每台机器下连四个主机，四台机器运行四个pod交换机，每个交换机有一个上行链路。四个pod开关连接到一个在专用机器上运行的4端口核心开关。为了在从pod交换机到核心交换机的上行链路上实现3.6:1的超额订阅，这些链路的带宽限制为106.67Mbit/s，而所有其他链路限制为96Mbit/s。</w:t>
+      </w:r>
+    </w:p>
+    <w:p>
+      <w:pPr>
+        <w:jc w:val="left"/>
+        <w:rPr>
+          <w:rFonts w:ascii="宋体" w:eastAsia="宋体" w:hAnsi="宋体"/>
+        </w:rPr>
+      </w:pPr>
+      <w:r>
+        <w:rPr>
+          <w:rFonts w:ascii="宋体" w:eastAsia="宋体" w:hAnsi="宋体"/>
+        </w:rPr>
+        <w:tab/>
+      </w:r>
+      <w:r>
+        <w:rPr>
+          <w:rFonts w:ascii="宋体" w:eastAsia="宋体" w:hAnsi="宋体" w:hint="eastAsia"/>
+        </w:rPr>
+        <w:t>测试</w:t>
+      </w:r>
+      <w:r>
+        <w:rPr>
+          <w:rFonts w:ascii="宋体" w:eastAsia="宋体" w:hAnsi="宋体" w:hint="eastAsia"/>
+        </w:rPr>
+        <w:t>了五种通信样例，并记录了不同样例下的拓扑结构、二级路由表、流分类和流调度所贡献的效率比，这五种测试样例如下：</w:t>
+      </w:r>
+    </w:p>
+    <w:p>
+      <w:pPr>
+        <w:pStyle w:val="a3"/>
+        <w:numPr>
+          <w:ilvl w:val="0"/>
+          <w:numId w:val="4"/>
+        </w:numPr>
+        <w:ind w:firstLineChars="0"/>
+        <w:jc w:val="left"/>
+        <w:rPr>
+          <w:rFonts w:ascii="宋体" w:eastAsia="宋体" w:hAnsi="宋体"/>
+        </w:rPr>
+      </w:pPr>
+      <w:r>
+        <w:rPr>
+          <w:rFonts w:ascii="宋体" w:eastAsia="宋体" w:hAnsi="宋体" w:hint="eastAsia"/>
+        </w:rPr>
+        <w:t>随机通信对，</w:t>
+      </w:r>
+      <w:r>
+        <w:rPr>
+          <w:rFonts w:ascii="宋体" w:eastAsia="宋体" w:hAnsi="宋体"/>
+        </w:rPr>
+        <w:t>pod内任意主机发送数据到其他pod内的任意主机</w:t>
+      </w:r>
+      <w:r>
+        <w:rPr>
+          <w:rFonts w:ascii="宋体" w:eastAsia="宋体" w:hAnsi="宋体" w:hint="eastAsia"/>
+        </w:rPr>
+        <w:t>。</w:t>
+      </w:r>
+    </w:p>
+    <w:p>
+      <w:pPr>
+        <w:pStyle w:val="a3"/>
+        <w:numPr>
+          <w:ilvl w:val="0"/>
+          <w:numId w:val="4"/>
+        </w:numPr>
+        <w:ind w:firstLineChars="0"/>
+        <w:jc w:val="left"/>
+        <w:rPr>
+          <w:rFonts w:ascii="宋体" w:eastAsia="宋体" w:hAnsi="宋体"/>
+        </w:rPr>
+      </w:pPr>
+      <w:r>
+        <w:rPr>
+          <w:rFonts w:ascii="宋体" w:eastAsia="宋体" w:hAnsi="宋体" w:hint="eastAsia"/>
+        </w:rPr>
+        <w:t>固定通信对，</w:t>
+      </w:r>
+      <w:r>
+        <w:rPr>
+          <w:rFonts w:ascii="宋体" w:eastAsia="宋体" w:hAnsi="宋体"/>
+        </w:rPr>
+        <w:t>pod内x编号的主机发送数据到其他pod内编号为(x+i)%16的主机</w:t>
+      </w:r>
+      <w:r>
+        <w:rPr>
+          <w:rFonts w:ascii="宋体" w:eastAsia="宋体" w:hAnsi="宋体" w:hint="eastAsia"/>
+        </w:rPr>
+        <w:t>。</w:t>
+      </w:r>
+    </w:p>
+    <w:p>
+      <w:pPr>
+        <w:pStyle w:val="a3"/>
+        <w:numPr>
+          <w:ilvl w:val="0"/>
+          <w:numId w:val="4"/>
+        </w:numPr>
+        <w:ind w:firstLineChars="0"/>
+        <w:jc w:val="left"/>
+        <w:rPr>
+          <w:rFonts w:ascii="宋体" w:eastAsia="宋体" w:hAnsi="宋体"/>
+        </w:rPr>
+      </w:pPr>
+      <w:r>
+        <w:rPr>
+          <w:rFonts w:ascii="宋体" w:eastAsia="宋体" w:hAnsi="宋体" w:hint="eastAsia"/>
+        </w:rPr>
+        <w:t>概率通信</w:t>
+      </w:r>
+      <w:r>
+        <w:rPr>
+          <w:rFonts w:ascii="宋体" w:eastAsia="宋体" w:hAnsi="宋体"/>
+        </w:rPr>
+        <w:t xml:space="preserve"> (SubnetP, PodP)，即以podP的概率向SubnetP内的主机发送数据，以1-podP的概率向其他子网中发送数据</w:t>
+      </w:r>
+      <w:r>
+        <w:rPr>
+          <w:rFonts w:ascii="宋体" w:eastAsia="宋体" w:hAnsi="宋体" w:hint="eastAsia"/>
+        </w:rPr>
+        <w:t>。</w:t>
+      </w:r>
+    </w:p>
+    <w:p>
+      <w:pPr>
+        <w:pStyle w:val="a3"/>
+        <w:numPr>
+          <w:ilvl w:val="0"/>
+          <w:numId w:val="4"/>
+        </w:numPr>
+        <w:ind w:firstLineChars="0"/>
+        <w:jc w:val="left"/>
+        <w:rPr>
+          <w:rFonts w:ascii="宋体" w:eastAsia="宋体" w:hAnsi="宋体"/>
+        </w:rPr>
+      </w:pPr>
+      <w:r>
+        <w:rPr>
+          <w:rFonts w:ascii="宋体" w:eastAsia="宋体" w:hAnsi="宋体" w:hint="eastAsia"/>
+        </w:rPr>
+        <w:t>多个</w:t>
+      </w:r>
+      <w:r>
+        <w:rPr>
+          <w:rFonts w:ascii="宋体" w:eastAsia="宋体" w:hAnsi="宋体"/>
+        </w:rPr>
+        <w:t>pod发送数据到同一个子网中的不同主机，该情况下，最坏的超额订阅比为(k-1)：1</w:t>
+      </w:r>
+      <w:r>
+        <w:rPr>
+          <w:rFonts w:ascii="宋体" w:eastAsia="宋体" w:hAnsi="宋体" w:hint="eastAsia"/>
+        </w:rPr>
+        <w:t>。</w:t>
+      </w:r>
+    </w:p>
+    <w:p>
+      <w:pPr>
+        <w:pStyle w:val="a3"/>
+        <w:numPr>
+          <w:ilvl w:val="0"/>
+          <w:numId w:val="4"/>
+        </w:numPr>
+        <w:ind w:firstLineChars="0"/>
+        <w:jc w:val="left"/>
+        <w:rPr>
+          <w:rFonts w:ascii="宋体" w:eastAsia="宋体" w:hAnsi="宋体"/>
+        </w:rPr>
+      </w:pPr>
+      <w:r>
+        <w:rPr>
+          <w:rFonts w:ascii="宋体" w:eastAsia="宋体" w:hAnsi="宋体" w:hint="eastAsia"/>
+        </w:rPr>
+        <w:t>同一子网不同主机发送数据到其他</w:t>
+      </w:r>
+      <w:r>
+        <w:rPr>
+          <w:rFonts w:ascii="宋体" w:eastAsia="宋体" w:hAnsi="宋体"/>
+        </w:rPr>
+        <w:t>pod的主机，该情况下静态路由使得网络流竞争到同一个端口上，这是，流调度可以最大限度的改善着这种情况</w:t>
+      </w:r>
+      <w:r>
+        <w:rPr>
+          <w:rFonts w:ascii="宋体" w:eastAsia="宋体" w:hAnsi="宋体" w:hint="eastAsia"/>
+        </w:rPr>
+        <w:t>。</w:t>
+      </w:r>
+    </w:p>
+    <w:p>
+      <w:pPr>
+        <w:jc w:val="center"/>
+        <w:rPr>
+          <w:rFonts w:ascii="宋体" w:eastAsia="宋体" w:hAnsi="宋体"/>
+        </w:rPr>
+      </w:pPr>
+      <w:r>
+        <w:rPr>
+          <w:rFonts w:ascii="宋体" w:eastAsia="宋体" w:hAnsi="宋体"/>
+          <w:noProof/>
+        </w:rPr>
+        <w:drawing>
+          <wp:inline distT="0" distB="0" distL="0" distR="0" wp14:anchorId="5E926DA0" wp14:editId="5AE62714">
+            <wp:extent cx="5274310" cy="1784350"/>
+            <wp:effectExtent l="0" t="0" r="2540" b="6350"/>
+            <wp:docPr id="5" name="图片 5"/>
+            <wp:cNvGraphicFramePr>
+              <a:graphicFrameLocks xmlns:a="http://schemas.openxmlformats.org/drawingml/2006/main" noChangeAspect="1"/>
+            </wp:cNvGraphicFramePr>
+            <a:graphic xmlns:a="http://schemas.openxmlformats.org/drawingml/2006/main">
+              <a:graphicData uri="http://schemas.openxmlformats.org/drawingml/2006/picture">
+                <pic:pic xmlns:pic="http://schemas.openxmlformats.org/drawingml/2006/picture">
+                  <pic:nvPicPr>
+                    <pic:cNvPr id="1" name=""/>
+                    <pic:cNvPicPr/>
+                  </pic:nvPicPr>
+                  <pic:blipFill>
+                    <a:blip r:embed="rId8"/>
+                    <a:stretch>
+                      <a:fillRect/>
+                    </a:stretch>
+                  </pic:blipFill>
+                  <pic:spPr>
+                    <a:xfrm>
+                      <a:off x="0" y="0"/>
+                      <a:ext cx="5274310" cy="1784350"/>
+                    </a:xfrm>
+                    <a:prstGeom prst="rect">
+                      <a:avLst/>
+                    </a:prstGeom>
+                  </pic:spPr>
+                </pic:pic>
+              </a:graphicData>
+            </a:graphic>
+          </wp:inline>
+        </w:drawing>
+      </w:r>
+    </w:p>
+    <w:p>
+      <w:pPr>
+        <w:jc w:val="center"/>
+        <w:rPr>
+          <w:rFonts w:ascii="宋体" w:eastAsia="宋体" w:hAnsi="宋体"/>
+        </w:rPr>
+      </w:pPr>
+      <w:r>
+        <w:rPr>
+          <w:rFonts w:ascii="宋体" w:eastAsia="宋体" w:hAnsi="宋体" w:hint="eastAsia"/>
+        </w:rPr>
+        <w:t>图4</w:t>
+      </w:r>
+      <w:r>
+        <w:rPr>
+          <w:rFonts w:ascii="宋体" w:eastAsia="宋体" w:hAnsi="宋体"/>
+        </w:rPr>
+        <w:t xml:space="preserve"> </w:t>
+      </w:r>
+      <w:r>
+        <w:rPr>
+          <w:rFonts w:ascii="宋体" w:eastAsia="宋体" w:hAnsi="宋体" w:hint="eastAsia"/>
+        </w:rPr>
+        <w:t>不同测试样例下的网络测试结果</w:t>
+      </w:r>
+    </w:p>
+    <w:p>
+      <w:pPr>
+        <w:ind w:firstLine="420"/>
+        <w:jc w:val="left"/>
+        <w:rPr>
+          <w:rFonts w:ascii="宋体" w:eastAsia="宋体" w:hAnsi="宋体"/>
+        </w:rPr>
+      </w:pPr>
+      <w:r>
+        <w:rPr>
+          <w:rFonts w:ascii="宋体" w:eastAsia="宋体" w:hAnsi="宋体" w:hint="eastAsia"/>
+        </w:rPr>
+        <w:t>图4</w:t>
+      </w:r>
+      <w:r>
+        <w:rPr>
+          <w:rFonts w:ascii="宋体" w:eastAsia="宋体" w:hAnsi="宋体" w:hint="eastAsia"/>
+        </w:rPr>
+        <w:t>显示了实验测试结果，可见当同一子网主机向外发送数据产生链路竞争时，流调度总能很好的完成工作，而二级路由表提供的是多条等价路由，因此在相同源</w:t>
+      </w:r>
+      <w:r>
+        <w:rPr>
+          <w:rFonts w:ascii="宋体" w:eastAsia="宋体" w:hAnsi="宋体"/>
+        </w:rPr>
+        <w:t>ip和目的ip的情况下，起到了链路负载的作用，流分类更多提供的是一种避免重排序的作用，所以其提供的收益是始终存在的。在多个pod向同一子网发送数据的情况下，最终达到了28%的链路利用率，这也验证了3.6：1的超额订阅</w:t>
+      </w:r>
+      <w:r>
+        <w:rPr>
+          <w:rFonts w:ascii="宋体" w:eastAsia="宋体" w:hAnsi="宋体" w:hint="eastAsia"/>
+        </w:rPr>
+        <w:t>比</w:t>
+      </w:r>
+      <w:r>
+        <w:rPr>
+          <w:rFonts w:ascii="宋体" w:eastAsia="宋体" w:hAnsi="宋体"/>
+        </w:rPr>
+        <w:t>情况。</w:t>
+      </w:r>
+    </w:p>
+    <w:p>
+      <w:pPr>
+        <w:ind w:left="420"/>
+        <w:jc w:val="left"/>
+        <w:rPr>
+          <w:rFonts w:ascii="宋体" w:eastAsia="宋体" w:hAnsi="宋体"/>
+        </w:rPr>
+      </w:pPr>
     </w:p>
     <w:sectPr>
       <w:pgSz w:w="11906" w:h="16838"/>
@@ -835,6 +2060,95 @@
     </w:lvl>
   </w:abstractNum>
   <w:abstractNum w:abstractNumId="1" w15:restartNumberingAfterBreak="0">
+    <w:nsid w:val="54B14037"/>
+    <w:multiLevelType w:val="hybridMultilevel"/>
+    <w:tmpl w:val="3B520FEA"/>
+    <w:lvl w:ilvl="0" w:tplc="9C8AF1E4">
+      <w:start w:val="1"/>
+      <w:numFmt w:val="decimal"/>
+      <w:lvlText w:val="%1、"/>
+      <w:lvlJc w:val="left"/>
+      <w:pPr>
+        <w:ind w:left="780" w:hanging="360"/>
+      </w:pPr>
+      <w:rPr>
+        <w:rFonts w:hint="default"/>
+      </w:rPr>
+    </w:lvl>
+    <w:lvl w:ilvl="1" w:tplc="04090019" w:tentative="1">
+      <w:start w:val="1"/>
+      <w:numFmt w:val="lowerLetter"/>
+      <w:lvlText w:val="%2)"/>
+      <w:lvlJc w:val="left"/>
+      <w:pPr>
+        <w:ind w:left="1260" w:hanging="420"/>
+      </w:pPr>
+    </w:lvl>
+    <w:lvl w:ilvl="2" w:tplc="0409001B" w:tentative="1">
+      <w:start w:val="1"/>
+      <w:numFmt w:val="lowerRoman"/>
+      <w:lvlText w:val="%3."/>
+      <w:lvlJc w:val="right"/>
+      <w:pPr>
+        <w:ind w:left="1680" w:hanging="420"/>
+      </w:pPr>
+    </w:lvl>
+    <w:lvl w:ilvl="3" w:tplc="0409000F" w:tentative="1">
+      <w:start w:val="1"/>
+      <w:numFmt w:val="decimal"/>
+      <w:lvlText w:val="%4."/>
+      <w:lvlJc w:val="left"/>
+      <w:pPr>
+        <w:ind w:left="2100" w:hanging="420"/>
+      </w:pPr>
+    </w:lvl>
+    <w:lvl w:ilvl="4" w:tplc="04090019" w:tentative="1">
+      <w:start w:val="1"/>
+      <w:numFmt w:val="lowerLetter"/>
+      <w:lvlText w:val="%5)"/>
+      <w:lvlJc w:val="left"/>
+      <w:pPr>
+        <w:ind w:left="2520" w:hanging="420"/>
+      </w:pPr>
+    </w:lvl>
+    <w:lvl w:ilvl="5" w:tplc="0409001B" w:tentative="1">
+      <w:start w:val="1"/>
+      <w:numFmt w:val="lowerRoman"/>
+      <w:lvlText w:val="%6."/>
+      <w:lvlJc w:val="right"/>
+      <w:pPr>
+        <w:ind w:left="2940" w:hanging="420"/>
+      </w:pPr>
+    </w:lvl>
+    <w:lvl w:ilvl="6" w:tplc="0409000F" w:tentative="1">
+      <w:start w:val="1"/>
+      <w:numFmt w:val="decimal"/>
+      <w:lvlText w:val="%7."/>
+      <w:lvlJc w:val="left"/>
+      <w:pPr>
+        <w:ind w:left="3360" w:hanging="420"/>
+      </w:pPr>
+    </w:lvl>
+    <w:lvl w:ilvl="7" w:tplc="04090019" w:tentative="1">
+      <w:start w:val="1"/>
+      <w:numFmt w:val="lowerLetter"/>
+      <w:lvlText w:val="%8)"/>
+      <w:lvlJc w:val="left"/>
+      <w:pPr>
+        <w:ind w:left="3780" w:hanging="420"/>
+      </w:pPr>
+    </w:lvl>
+    <w:lvl w:ilvl="8" w:tplc="0409001B" w:tentative="1">
+      <w:start w:val="1"/>
+      <w:numFmt w:val="lowerRoman"/>
+      <w:lvlText w:val="%9."/>
+      <w:lvlJc w:val="right"/>
+      <w:pPr>
+        <w:ind w:left="4200" w:hanging="420"/>
+      </w:pPr>
+    </w:lvl>
+  </w:abstractNum>
+  <w:abstractNum w:abstractNumId="2" w15:restartNumberingAfterBreak="0">
     <w:nsid w:val="5FCD17CE"/>
     <w:multiLevelType w:val="hybridMultilevel"/>
     <w:tmpl w:val="FB884D98"/>
@@ -923,7 +2237,7 @@
       </w:pPr>
     </w:lvl>
   </w:abstractNum>
-  <w:abstractNum w:abstractNumId="2" w15:restartNumberingAfterBreak="0">
+  <w:abstractNum w:abstractNumId="3" w15:restartNumberingAfterBreak="0">
     <w:nsid w:val="7EE164BC"/>
     <w:multiLevelType w:val="hybridMultilevel"/>
     <w:tmpl w:val="314A4004"/>
@@ -1013,13 +2327,16 @@
     </w:lvl>
   </w:abstractNum>
   <w:num w:numId="1">
-    <w:abstractNumId w:val="2"/>
+    <w:abstractNumId w:val="3"/>
   </w:num>
   <w:num w:numId="2">
-    <w:abstractNumId w:val="1"/>
+    <w:abstractNumId w:val="2"/>
   </w:num>
   <w:num w:numId="3">
     <w:abstractNumId w:val="0"/>
+  </w:num>
+  <w:num w:numId="4">
+    <w:abstractNumId w:val="1"/>
   </w:num>
 </w:numbering>
 </file>

</xml_diff>